<commit_message>
Regenerate best-apps content brief with full 3-phase workflow
Phase 1 Research:
- Primary keyword: sports betting apps (20K/mo, diff 83)
- 20 secondary keywords (21,350/mo total)
- 10 branded keywords (77,580/mo total)
- 10 brands selected (FanDuel, BetMGM, Bet365, DraftKings, theScore BET,
  Caesars, Fanatics, BetRivers, Hard Rock Bet, Borgata)
- Total cluster volume: 122,450/mo (512% increase over primary)

Phase 2 Writer Brief:
- 27 H2 sections in outline
- 12 FAQs targeting keywords
- 14 internal links
- 9,500 word target

Phase 3 AI Enhancement:
- Complete meta tags and schema markup
- Comparison table for all 10 brands
- Brand cards with pros/cons
- T&Cs for all 10 brands
- Interactive state availability checker
- Payment methods comparison
- Responsible gambling section

All validations passed. DOCX files updated.
</commit_message>
<xml_diff>
--- a/content-briefs-skill/output/best-apps-brief-control-sheet.docx
+++ b/content-briefs-skill/output/best-apps-brief-control-sheet.docx
@@ -2231,7 +2231,7 @@
           <w:color w:val="333333"/>
           <w:sz w:val="28"/>
         </w:rPr>
-        <w:t>1. SportsHandle.com (Primary Competitor)</w:t>
+        <w:t>1. TheLines.com (PRIMARY COMPETITOR - Position 27)</w:t>
       </w:r>
     </w:p>
     <w:p>
@@ -2259,7 +2259,7 @@
         <w:t>Est. Word Count:</w:t>
       </w:r>
       <w:r>
-        <w:t xml:space="preserve"> 8,000 words</w:t>
+        <w:t xml:space="preserve"> 5,000 words</w:t>
       </w:r>
     </w:p>
     <w:p>
@@ -2270,22 +2270,31 @@
         <w:rPr>
           <w:b/>
         </w:rPr>
-        <w:t>Ranking Position:</w:t>
-      </w:r>
-      <w:r>
-        <w:t xml:space="preserve"> #1-3 for "sports betting apps"</w:t>
-      </w:r>
-    </w:p>
-    <w:p/>
-    <w:p>
-      <w:pPr>
-        <w:spacing w:after="120"/>
-      </w:pPr>
+        <w:t>Current Ranking:</w:t>
+      </w:r>
+      <w:r>
+        <w:t xml:space="preserve"> </w:t>
+      </w:r>
       <w:r>
         <w:rPr>
           <w:b/>
         </w:rPr>
-        <w:t>Top Keywords They Rank For:</w:t>
+        <w:t>Position #27 for "sports betting apps"</w:t>
+      </w:r>
+      <w:r>
+        <w:t xml:space="preserve"> (28K estimated traffic)</w:t>
+      </w:r>
+    </w:p>
+    <w:p/>
+    <w:p>
+      <w:pPr>
+        <w:spacing w:after="120"/>
+      </w:pPr>
+      <w:r>
+        <w:rPr>
+          <w:b/>
+        </w:rPr>
+        <w:t>Top Keywords (Real Ahrefs Data - Dec 2025):</w:t>
       </w:r>
     </w:p>
     <w:p>
@@ -2295,7 +2304,7 @@
         <w:ind w:left="360"/>
       </w:pPr>
       <w:r>
-        <w:t>sports betting apps (28K/mo)</w:t>
+        <w:t>stake casino (454K vol, pos 10)</w:t>
       </w:r>
     </w:p>
     <w:p>
@@ -2305,7 +2314,7 @@
         <w:ind w:left="360"/>
       </w:pPr>
       <w:r>
-        <w:t>betting apps (35K/mo)</w:t>
+        <w:t>betmgm (141K vol, pos 32)</w:t>
       </w:r>
     </w:p>
     <w:p>
@@ -2315,7 +2324,7 @@
         <w:ind w:left="360"/>
       </w:pPr>
       <w:r>
-        <w:t>best sports betting app (17K/mo)</w:t>
+        <w:t>bet365 (129K vol, pos 15)</w:t>
       </w:r>
     </w:p>
     <w:p>
@@ -2325,7 +2334,7 @@
         <w:ind w:left="360"/>
       </w:pPr>
       <w:r>
-        <w:t>best betting apps (4.4K/mo)</w:t>
+        <w:t>parlay (127K vol, pos 19)</w:t>
       </w:r>
     </w:p>
     <w:p>
@@ -2335,7 +2344,7 @@
         <w:ind w:left="360"/>
       </w:pPr>
       <w:r>
-        <w:t>top betting apps (3.5K/mo)</w:t>
+        <w:t>caesars sportsbook (73K vol, pos 14)</w:t>
       </w:r>
     </w:p>
     <w:p>
@@ -2345,7 +2354,7 @@
         <w:ind w:left="360"/>
       </w:pPr>
       <w:r>
-        <w:t>sports gambling apps (1.6K/mo)</w:t>
+        <w:t>betting apps (35K vol, pos 60)</w:t>
       </w:r>
     </w:p>
     <w:p>
@@ -2355,7 +2364,7 @@
         <w:ind w:left="360"/>
       </w:pPr>
       <w:r>
-        <w:t>football betting apps (1.7K/mo)</w:t>
+        <w:t>sports betting apps (28K vol, pos 27) ← DIRECT COMPETITOR</w:t>
       </w:r>
     </w:p>
     <w:p/>
@@ -2377,7 +2386,7 @@
         <w:ind w:left="360"/>
       </w:pPr>
       <w:r>
-        <w:t>Comprehensive brand coverage (10+ apps)</w:t>
+        <w:t>Currently ranking for our primary keyword (position 27)</w:t>
       </w:r>
     </w:p>
     <w:p>
@@ -2387,7 +2396,7 @@
         <w:ind w:left="360"/>
       </w:pPr>
       <w:r>
-        <w:t>Strong branded keyword rankings</w:t>
+        <w:t>Strong brand-specific content (bet365, betmgm, caesars)</w:t>
       </w:r>
     </w:p>
     <w:p>
@@ -2397,7 +2406,7 @@
         <w:ind w:left="360"/>
       </w:pPr>
       <w:r>
-        <w:t>Detailed promo code sections</w:t>
+        <w:t>Parlay education and calculator tools (127K volume)</w:t>
       </w:r>
     </w:p>
     <w:p>
@@ -2407,7 +2416,7 @@
         <w:ind w:left="360"/>
       </w:pPr>
       <w:r>
-        <w:t>State-by-state availability info</w:t>
+        <w:t>Position 60 for 'betting apps' shows app coverage</w:t>
       </w:r>
     </w:p>
     <w:p/>
@@ -2429,7 +2438,7 @@
         <w:ind w:left="360"/>
       </w:pPr>
       <w:r>
-        <w:t>Limited mobile UX technical details (load times, performance metrics)</w:t>
+        <w:t>Position 27 for primary keyword - opportunity to outrank with better content</w:t>
       </w:r>
     </w:p>
     <w:p>
@@ -2439,7 +2448,7 @@
         <w:ind w:left="360"/>
       </w:pPr>
       <w:r>
-        <w:t>Missing payment method comparison table</w:t>
+        <w:t>Limited mobile app download guides with screenshots</w:t>
       </w:r>
     </w:p>
     <w:p>
@@ -2449,7 +2458,7 @@
         <w:ind w:left="360"/>
       </w:pPr>
       <w:r>
-        <w:t>No app download/installation guides</w:t>
+        <w:t>Missing comprehensive app performance comparisons</w:t>
       </w:r>
     </w:p>
     <w:p>
@@ -2459,7 +2468,7 @@
         <w:ind w:left="360"/>
       </w:pPr>
       <w:r>
-        <w:t>Outdated app store ratings</w:t>
+        <w:t>No state-by-state app availability interactive matrix</w:t>
       </w:r>
     </w:p>
     <w:p>
@@ -2469,7 +2478,17 @@
         <w:ind w:left="360"/>
       </w:pPr>
       <w:r>
-        <w:t>Limited info on biometric security features</w:t>
+        <w:t>Limited in-app payment methods comparison</w:t>
+      </w:r>
+    </w:p>
+    <w:p>
+      <w:pPr>
+        <w:pStyle w:val="ListBullet"/>
+        <w:spacing w:after="60"/>
+        <w:ind w:left="360"/>
+      </w:pPr>
+      <w:r>
+        <w:t>No technical app specifications (battery, data usage, load times)</w:t>
       </w:r>
     </w:p>
     <w:p/>
@@ -2491,7 +2510,7 @@
         <w:ind w:left="360"/>
       </w:pPr>
       <w:r>
-        <w:t>Add app performance metrics (load time, crash rates, battery usage)</w:t>
+        <w:t>Create more comprehensive app-specific content (10 brands vs their 6-8)</w:t>
       </w:r>
     </w:p>
     <w:p>
@@ -2501,7 +2520,7 @@
         <w:ind w:left="360"/>
       </w:pPr>
       <w:r>
-        <w:t>Create interactive comparison table with real-time data</w:t>
+        <w:t>Add interactive comparison table with real-time data</w:t>
       </w:r>
     </w:p>
     <w:p>
@@ -2511,7 +2530,7 @@
         <w:ind w:left="360"/>
       </w:pPr>
       <w:r>
-        <w:t>Include step-by-step download guides (iOS &amp; Android)</w:t>
+        <w:t>Include detailed download guides (iOS &amp; Android) with screenshots</w:t>
       </w:r>
     </w:p>
     <w:p>
@@ -2521,7 +2540,7 @@
         <w:ind w:left="360"/>
       </w:pPr>
       <w:r>
-        <w:t>Add payment method matrix (which apps accept Venmo, PayPal, Apple Pay, etc.)</w:t>
+        <w:t>Build state availability matrix (visual map/table)</w:t>
       </w:r>
     </w:p>
     <w:p>
@@ -2531,7 +2550,17 @@
         <w:ind w:left="360"/>
       </w:pPr>
       <w:r>
-        <w:t>Feature app store ratings prominently with update dates</w:t>
+        <w:t>Add payment method comparison matrix</w:t>
+      </w:r>
+    </w:p>
+    <w:p>
+      <w:pPr>
+        <w:pStyle w:val="ListBullet"/>
+        <w:spacing w:after="60"/>
+        <w:ind w:left="360"/>
+      </w:pPr>
+      <w:r>
+        <w:t>Include app performance metrics and technical specs</w:t>
       </w:r>
     </w:p>
     <w:p/>
@@ -2546,7 +2575,7 @@
           <w:color w:val="333333"/>
           <w:sz w:val="28"/>
         </w:rPr>
-        <w:t>2. ActionNetwork.com</w:t>
+        <w:t>2. ActionNetwork.com (NOT RANKING - Focus on odds/tools)</w:t>
       </w:r>
     </w:p>
     <w:p>
@@ -2585,10 +2614,10 @@
         <w:rPr>
           <w:b/>
         </w:rPr>
-        <w:t>Focus:</w:t>
-      </w:r>
-      <w:r>
-        <w:t xml:space="preserve"> Calculator tools, real-time odds</w:t>
+        <w:t>Current Ranking:</w:t>
+      </w:r>
+      <w:r>
+        <w:t xml:space="preserve"> Not ranking in top 50 for "sports betting apps"</w:t>
       </w:r>
     </w:p>
     <w:p/>
@@ -2600,7 +2629,7 @@
         <w:rPr>
           <w:b/>
         </w:rPr>
-        <w:t>Top Keywords:</w:t>
+        <w:t>Top Keywords (Real Ahrefs Data - Dec 2025):</w:t>
       </w:r>
     </w:p>
     <w:p>
@@ -2610,7 +2639,7 @@
         <w:ind w:left="360"/>
       </w:pPr>
       <w:r>
-        <w:t>parlay calculator (78K/mo)</w:t>
+        <w:t>nfl odds (204K vol, pos 16)</w:t>
       </w:r>
     </w:p>
     <w:p>
@@ -2620,7 +2649,7 @@
         <w:ind w:left="360"/>
       </w:pPr>
       <w:r>
-        <w:t>betting odds calculator (30K/mo)</w:t>
+        <w:t>nfl mvp odds (189K vol, pos 31)</w:t>
       </w:r>
     </w:p>
     <w:p>
@@ -2630,7 +2659,7 @@
         <w:ind w:left="360"/>
       </w:pPr>
       <w:r>
-        <w:t>odds calculator (58K/mo)</w:t>
+        <w:t>nfl picks (145K vol, pos 32)</w:t>
       </w:r>
     </w:p>
     <w:p>
@@ -2640,7 +2669,7 @@
         <w:ind w:left="360"/>
       </w:pPr>
       <w:r>
-        <w:t>nba player props (42K/mo)</w:t>
+        <w:t>draftkings (531K vol, pos 23)</w:t>
       </w:r>
     </w:p>
     <w:p>
@@ -2650,7 +2679,27 @@
         <w:ind w:left="360"/>
       </w:pPr>
       <w:r>
-        <w:t>best bets today (31K/mo)</w:t>
+        <w:t>pulsz (821K vol, pos 25)</w:t>
+      </w:r>
+    </w:p>
+    <w:p>
+      <w:pPr>
+        <w:pStyle w:val="ListBullet"/>
+        <w:spacing w:after="60"/>
+        <w:ind w:left="360"/>
+      </w:pPr>
+      <w:r>
+        <w:t>chumba casino login (253K vol, pos 6)</w:t>
+      </w:r>
+    </w:p>
+    <w:p>
+      <w:pPr>
+        <w:pStyle w:val="ListBullet"/>
+        <w:spacing w:after="60"/>
+        <w:ind w:left="360"/>
+      </w:pPr>
+      <w:r>
+        <w:t>crown coins casino (720K vol, pos 41)</w:t>
       </w:r>
     </w:p>
     <w:p/>
@@ -2672,7 +2721,7 @@
         <w:ind w:left="360"/>
       </w:pPr>
       <w:r>
-        <w:t>Calculator tools dominance</w:t>
+        <w:t>Strong positions for NFL odds and betting lines</w:t>
       </w:r>
     </w:p>
     <w:p>
@@ -2682,7 +2731,7 @@
         <w:ind w:left="360"/>
       </w:pPr>
       <w:r>
-        <w:t>Real-time data integration</w:t>
+        <w:t>Real-time odds and line movement tracking</w:t>
       </w:r>
     </w:p>
     <w:p>
@@ -2692,7 +2741,17 @@
         <w:ind w:left="360"/>
       </w:pPr>
       <w:r>
-        <w:t>Strong technical authority</w:t>
+        <w:t>Calculator tools and betting utilities</w:t>
+      </w:r>
+    </w:p>
+    <w:p>
+      <w:pPr>
+        <w:pStyle w:val="ListBullet"/>
+        <w:spacing w:after="60"/>
+        <w:ind w:left="360"/>
+      </w:pPr>
+      <w:r>
+        <w:t>DraftKings brand association (531K volume)</w:t>
       </w:r>
     </w:p>
     <w:p/>
@@ -2714,7 +2773,7 @@
         <w:ind w:left="360"/>
       </w:pPr>
       <w:r>
-        <w:t>Not focused on app reviews/comparisons</w:t>
+        <w:t>No dedicated 'sports betting apps' content (not ranking for target keyword)</w:t>
       </w:r>
     </w:p>
     <w:p>
@@ -2724,7 +2783,7 @@
         <w:ind w:left="360"/>
       </w:pPr>
       <w:r>
-        <w:t>Minimal app-specific content</w:t>
+        <w:t>No app download/installation guides</w:t>
       </w:r>
     </w:p>
     <w:p>
@@ -2734,7 +2793,27 @@
         <w:ind w:left="360"/>
       </w:pPr>
       <w:r>
-        <w:t>No download guides or app store links</w:t>
+        <w:t>Missing comprehensive mobile app UX comparisons</w:t>
+      </w:r>
+    </w:p>
+    <w:p>
+      <w:pPr>
+        <w:pStyle w:val="ListBullet"/>
+        <w:spacing w:after="60"/>
+        <w:ind w:left="360"/>
+      </w:pPr>
+      <w:r>
+        <w:t>No payment methods comparison within apps</w:t>
+      </w:r>
+    </w:p>
+    <w:p>
+      <w:pPr>
+        <w:pStyle w:val="ListBullet"/>
+        <w:spacing w:after="60"/>
+        <w:ind w:left="360"/>
+      </w:pPr>
+      <w:r>
+        <w:t>Limited app-specific feature analysis and screenshots</w:t>
       </w:r>
     </w:p>
     <w:p/>
@@ -2749,7 +2828,7 @@
         <w:t>Opportunity:</w:t>
       </w:r>
       <w:r>
-        <w:t xml:space="preserve"> Position as the app-focused alternative. Link to our parlay calculator from app comparison sections.</w:t>
+        <w:t xml:space="preserve"> They're not competing in our space. Position as the app-focused alternative. Link to our parlay calculator from app comparison sections.</w:t>
       </w:r>
     </w:p>
     <w:p/>
@@ -2764,7 +2843,7 @@
           <w:color w:val="333333"/>
           <w:sz w:val="28"/>
         </w:rPr>
-        <w:t>3. Covers.com</w:t>
+        <w:t>3. Covers.com (NOT RANKING - Focus on scores/forums)</w:t>
       </w:r>
     </w:p>
     <w:p>
@@ -2803,10 +2882,10 @@
         <w:rPr>
           <w:b/>
         </w:rPr>
-        <w:t>Focus:</w:t>
-      </w:r>
-      <w:r>
-        <w:t xml:space="preserve"> Community forums, picks/predictions</w:t>
+        <w:t>Current Ranking:</w:t>
+      </w:r>
+      <w:r>
+        <w:t xml:space="preserve"> Not ranking in top 50 for "sports betting apps"</w:t>
       </w:r>
     </w:p>
     <w:p/>
@@ -2818,7 +2897,7 @@
         <w:rPr>
           <w:b/>
         </w:rPr>
-        <w:t>Top Keywords:</w:t>
+        <w:t>Top Keywords (Real Ahrefs Data - Dec 2025):</w:t>
       </w:r>
     </w:p>
     <w:p>
@@ -2828,7 +2907,7 @@
         <w:ind w:left="360"/>
       </w:pPr>
       <w:r>
-        <w:t>nfl picks against the spread (33K/mo)</w:t>
+        <w:t>nfl scores (34.25M vol, pos 18)</w:t>
       </w:r>
     </w:p>
     <w:p>
@@ -2838,7 +2917,7 @@
         <w:ind w:left="360"/>
       </w:pPr>
       <w:r>
-        <w:t>nba player props (42K/mo)</w:t>
+        <w:t>nba scores (10.39M vol, pos 22)</w:t>
       </w:r>
     </w:p>
     <w:p>
@@ -2848,7 +2927,7 @@
         <w:ind w:left="360"/>
       </w:pPr>
       <w:r>
-        <w:t>best bets today (31K/mo)</w:t>
+        <w:t>nfl standings (9.9M vol, pos 31)</w:t>
       </w:r>
     </w:p>
     <w:p>
@@ -2858,7 +2937,37 @@
         <w:ind w:left="360"/>
       </w:pPr>
       <w:r>
-        <w:t>college football injury report (4.7K/mo)</w:t>
+        <w:t>scores and odds (415K vol, pos 3)</w:t>
+      </w:r>
+    </w:p>
+    <w:p>
+      <w:pPr>
+        <w:pStyle w:val="ListBullet"/>
+        <w:spacing w:after="60"/>
+        <w:ind w:left="360"/>
+      </w:pPr>
+      <w:r>
+        <w:t>jets game (440K vol, pos 1)</w:t>
+      </w:r>
+    </w:p>
+    <w:p>
+      <w:pPr>
+        <w:pStyle w:val="ListBullet"/>
+        <w:spacing w:after="60"/>
+        <w:ind w:left="360"/>
+      </w:pPr>
+      <w:r>
+        <w:t>nfl picks (145K vol, pos 32)</w:t>
+      </w:r>
+    </w:p>
+    <w:p>
+      <w:pPr>
+        <w:pStyle w:val="ListBullet"/>
+        <w:spacing w:after="60"/>
+        <w:ind w:left="360"/>
+      </w:pPr>
+      <w:r>
+        <w:t>pulsz (821K vol, pos 22)</w:t>
       </w:r>
     </w:p>
     <w:p/>
@@ -2880,7 +2989,7 @@
         <w:ind w:left="360"/>
       </w:pPr>
       <w:r>
-        <w:t>Active community forums</w:t>
+        <w:t>Massive traffic from scores and standings pages</w:t>
       </w:r>
     </w:p>
     <w:p>
@@ -2890,7 +2999,7 @@
         <w:ind w:left="360"/>
       </w:pPr>
       <w:r>
-        <w:t>Injury reports and analysis</w:t>
+        <w:t>Community forums and user discussions</w:t>
       </w:r>
     </w:p>
     <w:p>
@@ -2900,7 +3009,17 @@
         <w:ind w:left="360"/>
       </w:pPr>
       <w:r>
-        <w:t>Picks and predictions content</w:t>
+        <w:t>Strong brand recognition in sports betting space</w:t>
+      </w:r>
+    </w:p>
+    <w:p>
+      <w:pPr>
+        <w:pStyle w:val="ListBullet"/>
+        <w:spacing w:after="60"/>
+        <w:ind w:left="360"/>
+      </w:pPr>
+      <w:r>
+        <w:t>#1 position for 'jets game' and team-specific content</w:t>
       </w:r>
     </w:p>
     <w:p/>
@@ -2922,7 +3041,7 @@
         <w:ind w:left="360"/>
       </w:pPr>
       <w:r>
-        <w:t>Forum-based (not app-specific)</w:t>
+        <w:t>No ranking for 'sports betting apps' or 'betting apps' - not competing for our keywords</w:t>
       </w:r>
     </w:p>
     <w:p>
@@ -2932,7 +3051,7 @@
         <w:ind w:left="360"/>
       </w:pPr>
       <w:r>
-        <w:t>No comprehensive app comparisons</w:t>
+        <w:t>Outdated or minimal app-specific reviews</w:t>
       </w:r>
     </w:p>
     <w:p>
@@ -2942,7 +3061,7 @@
         <w:ind w:left="360"/>
       </w:pPr>
       <w:r>
-        <w:t>Outdated app review content</w:t>
+        <w:t>Missing iOS vs Android feature analysis</w:t>
       </w:r>
     </w:p>
     <w:p>
@@ -2952,7 +3071,17 @@
         <w:ind w:left="360"/>
       </w:pPr>
       <w:r>
-        <w:t>No technical specs or UX analysis</w:t>
+        <w:t>Limited payment methods coverage within apps</w:t>
+      </w:r>
+    </w:p>
+    <w:p>
+      <w:pPr>
+        <w:pStyle w:val="ListBullet"/>
+        <w:spacing w:after="60"/>
+        <w:ind w:left="360"/>
+      </w:pPr>
+      <w:r>
+        <w:t>No app performance metrics or technical specifications</w:t>
       </w:r>
     </w:p>
     <w:p/>
@@ -2967,225 +3096,7 @@
         <w:t>Opportunity:</w:t>
       </w:r>
       <w:r>
-        <w:t xml:space="preserve"> Differentiate with app-specific technical content, modern UI/UX analysis, and current app store data.</w:t>
-      </w:r>
-    </w:p>
-    <w:p/>
-    <w:p/>
-    <w:p>
-      <w:pPr>
-        <w:pStyle w:val="Heading3"/>
-      </w:pPr>
-      <w:r>
-        <w:rPr>
-          <w:b/>
-          <w:color w:val="333333"/>
-          <w:sz w:val="28"/>
-        </w:rPr>
-        <w:t>4. TheLines.com</w:t>
-      </w:r>
-    </w:p>
-    <w:p>
-      <w:pPr>
-        <w:spacing w:after="120"/>
-      </w:pPr>
-      <w:r>
-        <w:rPr>
-          <w:b/>
-        </w:rPr>
-        <w:t>Domain Authority:</w:t>
-      </w:r>
-      <w:r>
-        <w:t xml:space="preserve"> High</w:t>
-      </w:r>
-    </w:p>
-    <w:p>
-      <w:pPr>
-        <w:spacing w:after="120"/>
-      </w:pPr>
-      <w:r>
-        <w:rPr>
-          <w:b/>
-        </w:rPr>
-        <w:t>Est. Word Count:</w:t>
-      </w:r>
-      <w:r>
-        <w:t xml:space="preserve"> 5,000 words</w:t>
-      </w:r>
-    </w:p>
-    <w:p>
-      <w:pPr>
-        <w:spacing w:after="120"/>
-      </w:pPr>
-      <w:r>
-        <w:rPr>
-          <w:b/>
-        </w:rPr>
-        <w:t>Focus:</w:t>
-      </w:r>
-      <w:r>
-        <w:t xml:space="preserve"> Sportsbook brands, promo codes, player props</w:t>
-      </w:r>
-    </w:p>
-    <w:p/>
-    <w:p>
-      <w:pPr>
-        <w:spacing w:after="120"/>
-      </w:pPr>
-      <w:r>
-        <w:rPr>
-          <w:b/>
-        </w:rPr>
-        <w:t>Top Keywords:</w:t>
-      </w:r>
-    </w:p>
-    <w:p>
-      <w:pPr>
-        <w:pStyle w:val="ListBullet"/>
-        <w:spacing w:after="60"/>
-        <w:ind w:left="360"/>
-      </w:pPr>
-      <w:r>
-        <w:t>caesars sportsbook (73K/mo)</w:t>
-      </w:r>
-    </w:p>
-    <w:p>
-      <w:pPr>
-        <w:pStyle w:val="ListBullet"/>
-        <w:spacing w:after="60"/>
-        <w:ind w:left="360"/>
-      </w:pPr>
-      <w:r>
-        <w:t>fanatics sportsbook (20K/mo)</w:t>
-      </w:r>
-    </w:p>
-    <w:p>
-      <w:pPr>
-        <w:pStyle w:val="ListBullet"/>
-        <w:spacing w:after="60"/>
-        <w:ind w:left="360"/>
-      </w:pPr>
-      <w:r>
-        <w:t>barstool sportsbook (14K/mo)</w:t>
-      </w:r>
-    </w:p>
-    <w:p>
-      <w:pPr>
-        <w:pStyle w:val="ListBullet"/>
-        <w:spacing w:after="60"/>
-        <w:ind w:left="360"/>
-      </w:pPr>
-      <w:r>
-        <w:t>anytime touchdown scorer (11K/mo)</w:t>
-      </w:r>
-    </w:p>
-    <w:p/>
-    <w:p>
-      <w:pPr>
-        <w:spacing w:after="120"/>
-      </w:pPr>
-      <w:r>
-        <w:rPr>
-          <w:b/>
-        </w:rPr>
-        <w:t>Strengths:</w:t>
-      </w:r>
-    </w:p>
-    <w:p>
-      <w:pPr>
-        <w:pStyle w:val="ListBullet"/>
-        <w:spacing w:after="60"/>
-        <w:ind w:left="360"/>
-      </w:pPr>
-      <w:r>
-        <w:t>Sportsbook-specific content</w:t>
-      </w:r>
-    </w:p>
-    <w:p>
-      <w:pPr>
-        <w:pStyle w:val="ListBullet"/>
-        <w:spacing w:after="60"/>
-        <w:ind w:left="360"/>
-      </w:pPr>
-      <w:r>
-        <w:t>Strong promo code focus</w:t>
-      </w:r>
-    </w:p>
-    <w:p>
-      <w:pPr>
-        <w:pStyle w:val="ListBullet"/>
-        <w:spacing w:after="60"/>
-        <w:ind w:left="360"/>
-      </w:pPr>
-      <w:r>
-        <w:t>Player prop coverage</w:t>
-      </w:r>
-    </w:p>
-    <w:p/>
-    <w:p>
-      <w:pPr>
-        <w:spacing w:after="120"/>
-      </w:pPr>
-      <w:r>
-        <w:rPr>
-          <w:b/>
-        </w:rPr>
-        <w:t>Weaknesses:</w:t>
-      </w:r>
-    </w:p>
-    <w:p>
-      <w:pPr>
-        <w:pStyle w:val="ListBullet"/>
-        <w:spacing w:after="60"/>
-        <w:ind w:left="360"/>
-      </w:pPr>
-      <w:r>
-        <w:t>Limited mobile app UX reviews</w:t>
-      </w:r>
-    </w:p>
-    <w:p>
-      <w:pPr>
-        <w:pStyle w:val="ListBullet"/>
-        <w:spacing w:after="60"/>
-        <w:ind w:left="360"/>
-      </w:pPr>
-      <w:r>
-        <w:t>No app download guides</w:t>
-      </w:r>
-    </w:p>
-    <w:p>
-      <w:pPr>
-        <w:pStyle w:val="ListBullet"/>
-        <w:spacing w:after="60"/>
-        <w:ind w:left="360"/>
-      </w:pPr>
-      <w:r>
-        <w:t>Missing app store rating comparisons</w:t>
-      </w:r>
-    </w:p>
-    <w:p>
-      <w:pPr>
-        <w:pStyle w:val="ListBullet"/>
-        <w:spacing w:after="60"/>
-        <w:ind w:left="360"/>
-      </w:pPr>
-      <w:r>
-        <w:t>No technical performance data</w:t>
-      </w:r>
-    </w:p>
-    <w:p/>
-    <w:p>
-      <w:pPr>
-        <w:spacing w:after="120"/>
-      </w:pPr>
-      <w:r>
-        <w:rPr>
-          <w:b/>
-        </w:rPr>
-        <w:t>Opportunity:</w:t>
-      </w:r>
-      <w:r>
-        <w:t xml:space="preserve"> Focus on mobile app experience, app-exclusive features, and technical performance to differentiate.</w:t>
+        <w:t xml:space="preserve"> Differentiate with app-specific technical content, modern UI/UX analysis, and current app store data. They're focused on scores/picks, not apps.</w:t>
       </w:r>
     </w:p>
     <w:p/>

</xml_diff>